<commit_message>
updated files as per review
</commit_message>
<xml_diff>
--- a/CarND-Functional-Safety-Project/Final_submission files/04_TechnicalSafetyConcept_LaneAssistance.docx
+++ b/CarND-Functional-Safety-Project/Final_submission files/04_TechnicalSafetyConcept_LaneAssistance.docx
@@ -15,7 +15,9 @@
         </w:rPr>
       </w:pPr>
       <w:bookmarkStart w:id="0" w:name="_gc2pz7m8v7e" w:colFirst="0" w:colLast="0"/>
+      <w:bookmarkStart w:id="1" w:name="_GoBack"/>
       <w:bookmarkEnd w:id="0"/>
+      <w:bookmarkEnd w:id="1"/>
       <w:r>
         <w:rPr>
           <w:noProof/>
@@ -130,8 +132,8 @@
           <w:szCs w:val="48"/>
         </w:rPr>
       </w:pPr>
-      <w:bookmarkStart w:id="1" w:name="_26sbew8fa0gp" w:colFirst="0" w:colLast="0"/>
-      <w:bookmarkEnd w:id="1"/>
+      <w:bookmarkStart w:id="2" w:name="_26sbew8fa0gp" w:colFirst="0" w:colLast="0"/>
+      <w:bookmarkEnd w:id="2"/>
     </w:p>
     <w:p>
       <w:pPr>
@@ -143,8 +145,8 @@
           <w:szCs w:val="48"/>
         </w:rPr>
       </w:pPr>
-      <w:bookmarkStart w:id="2" w:name="_1v0rwb789wl3" w:colFirst="0" w:colLast="0"/>
-      <w:bookmarkEnd w:id="2"/>
+      <w:bookmarkStart w:id="3" w:name="_1v0rwb789wl3" w:colFirst="0" w:colLast="0"/>
+      <w:bookmarkEnd w:id="3"/>
     </w:p>
     <w:p>
       <w:pPr>
@@ -155,8 +157,8 @@
           <w:szCs w:val="48"/>
         </w:rPr>
       </w:pPr>
-      <w:bookmarkStart w:id="3" w:name="_2468oyeg0eef" w:colFirst="0" w:colLast="0"/>
-      <w:bookmarkEnd w:id="3"/>
+      <w:bookmarkStart w:id="4" w:name="_2468oyeg0eef" w:colFirst="0" w:colLast="0"/>
+      <w:bookmarkEnd w:id="4"/>
     </w:p>
     <w:p/>
     <w:p/>
@@ -166,8 +168,8 @@
         <w:contextualSpacing w:val="0"/>
         <w:jc w:val="right"/>
       </w:pPr>
-      <w:bookmarkStart w:id="4" w:name="_ug35toubx59n" w:colFirst="0" w:colLast="0"/>
-      <w:bookmarkEnd w:id="4"/>
+      <w:bookmarkStart w:id="5" w:name="_ug35toubx59n" w:colFirst="0" w:colLast="0"/>
+      <w:bookmarkEnd w:id="5"/>
       <w:r>
         <w:rPr>
           <w:sz w:val="48"/>
@@ -225,8 +227,8 @@
           <w:szCs w:val="48"/>
         </w:rPr>
       </w:pPr>
-      <w:bookmarkStart w:id="5" w:name="_l0poj5uo1qme" w:colFirst="0" w:colLast="0"/>
-      <w:bookmarkEnd w:id="5"/>
+      <w:bookmarkStart w:id="6" w:name="_l0poj5uo1qme" w:colFirst="0" w:colLast="0"/>
+      <w:bookmarkEnd w:id="6"/>
       <w:r>
         <w:rPr>
           <w:noProof/>
@@ -286,8 +288,8 @@
           <w:szCs w:val="48"/>
         </w:rPr>
       </w:pPr>
-      <w:bookmarkStart w:id="6" w:name="_whbjx426p9hs" w:colFirst="0" w:colLast="0"/>
-      <w:bookmarkEnd w:id="6"/>
+      <w:bookmarkStart w:id="7" w:name="_whbjx426p9hs" w:colFirst="0" w:colLast="0"/>
+      <w:bookmarkEnd w:id="7"/>
       <w:r>
         <w:br w:type="page"/>
       </w:r>
@@ -299,8 +301,8 @@
         <w:spacing w:before="480" w:after="180" w:line="240" w:lineRule="auto"/>
         <w:contextualSpacing w:val="0"/>
       </w:pPr>
-      <w:bookmarkStart w:id="7" w:name="_1t3h5sf" w:colFirst="0" w:colLast="0"/>
-      <w:bookmarkEnd w:id="7"/>
+      <w:bookmarkStart w:id="8" w:name="_1t3h5sf" w:colFirst="0" w:colLast="0"/>
+      <w:bookmarkEnd w:id="8"/>
       <w:r>
         <w:lastRenderedPageBreak/>
         <w:t>Document history</w:t>
@@ -629,27 +631,19 @@
                 <w:szCs w:val="22"/>
               </w:rPr>
             </w:pPr>
-          </w:p>
-        </w:tc>
-        <w:tc>
-          <w:tcPr>
-            <w:tcW w:w="1275" w:type="dxa"/>
-          </w:tcPr>
-          <w:p>
-            <w:pPr>
-              <w:widowControl w:val="0"/>
-              <w:contextualSpacing w:val="0"/>
+            <w:r>
               <w:rPr>
                 <w:rFonts w:ascii="Calibri" w:eastAsia="Calibri" w:hAnsi="Calibri" w:cs="Calibri"/>
                 <w:sz w:val="22"/>
                 <w:szCs w:val="22"/>
               </w:rPr>
-            </w:pPr>
-          </w:p>
-        </w:tc>
-        <w:tc>
-          <w:tcPr>
-            <w:tcW w:w="2100" w:type="dxa"/>
+              <w:t>27/12/2018</w:t>
+            </w:r>
+          </w:p>
+        </w:tc>
+        <w:tc>
+          <w:tcPr>
+            <w:tcW w:w="1275" w:type="dxa"/>
           </w:tcPr>
           <w:p>
             <w:pPr>
@@ -661,29 +655,19 @@
                 <w:szCs w:val="22"/>
               </w:rPr>
             </w:pPr>
-          </w:p>
-        </w:tc>
-        <w:tc>
-          <w:tcPr>
-            <w:tcW w:w="4785" w:type="dxa"/>
-          </w:tcPr>
-          <w:p>
-            <w:pPr>
-              <w:widowControl w:val="0"/>
-              <w:contextualSpacing w:val="0"/>
+            <w:r>
               <w:rPr>
                 <w:rFonts w:ascii="Calibri" w:eastAsia="Calibri" w:hAnsi="Calibri" w:cs="Calibri"/>
                 <w:sz w:val="22"/>
                 <w:szCs w:val="22"/>
               </w:rPr>
-            </w:pPr>
-          </w:p>
-        </w:tc>
-      </w:tr>
-      <w:tr>
-        <w:tc>
-          <w:tcPr>
-            <w:tcW w:w="1470" w:type="dxa"/>
+              <w:t>1.1</w:t>
+            </w:r>
+          </w:p>
+        </w:tc>
+        <w:tc>
+          <w:tcPr>
+            <w:tcW w:w="2100" w:type="dxa"/>
           </w:tcPr>
           <w:p>
             <w:pPr>
@@ -695,61 +679,39 @@
                 <w:szCs w:val="22"/>
               </w:rPr>
             </w:pPr>
-          </w:p>
-        </w:tc>
-        <w:tc>
-          <w:tcPr>
-            <w:tcW w:w="1275" w:type="dxa"/>
-          </w:tcPr>
-          <w:p>
-            <w:pPr>
-              <w:widowControl w:val="0"/>
-              <w:contextualSpacing w:val="0"/>
+            <w:proofErr w:type="spellStart"/>
+            <w:r>
               <w:rPr>
                 <w:rFonts w:ascii="Calibri" w:eastAsia="Calibri" w:hAnsi="Calibri" w:cs="Calibri"/>
                 <w:sz w:val="22"/>
                 <w:szCs w:val="22"/>
               </w:rPr>
-            </w:pPr>
-          </w:p>
-        </w:tc>
-        <w:tc>
-          <w:tcPr>
-            <w:tcW w:w="2100" w:type="dxa"/>
-          </w:tcPr>
-          <w:p>
-            <w:pPr>
-              <w:widowControl w:val="0"/>
-              <w:contextualSpacing w:val="0"/>
+              <w:t>Manjunath</w:t>
+            </w:r>
+            <w:proofErr w:type="spellEnd"/>
+            <w:r>
               <w:rPr>
                 <w:rFonts w:ascii="Calibri" w:eastAsia="Calibri" w:hAnsi="Calibri" w:cs="Calibri"/>
                 <w:sz w:val="22"/>
                 <w:szCs w:val="22"/>
               </w:rPr>
-            </w:pPr>
-          </w:p>
-        </w:tc>
-        <w:tc>
-          <w:tcPr>
-            <w:tcW w:w="4785" w:type="dxa"/>
-          </w:tcPr>
-          <w:p>
-            <w:pPr>
-              <w:widowControl w:val="0"/>
-              <w:contextualSpacing w:val="0"/>
+              <w:t xml:space="preserve"> </w:t>
+            </w:r>
+            <w:proofErr w:type="spellStart"/>
+            <w:r>
               <w:rPr>
                 <w:rFonts w:ascii="Calibri" w:eastAsia="Calibri" w:hAnsi="Calibri" w:cs="Calibri"/>
                 <w:sz w:val="22"/>
                 <w:szCs w:val="22"/>
               </w:rPr>
-            </w:pPr>
-          </w:p>
-        </w:tc>
-      </w:tr>
-      <w:tr>
-        <w:tc>
-          <w:tcPr>
-            <w:tcW w:w="1470" w:type="dxa"/>
+              <w:t>Gasthi</w:t>
+            </w:r>
+            <w:proofErr w:type="spellEnd"/>
+          </w:p>
+        </w:tc>
+        <w:tc>
+          <w:tcPr>
+            <w:tcW w:w="4785" w:type="dxa"/>
           </w:tcPr>
           <w:p>
             <w:pPr>
@@ -761,27 +723,21 @@
                 <w:szCs w:val="22"/>
               </w:rPr>
             </w:pPr>
-          </w:p>
-        </w:tc>
-        <w:tc>
-          <w:tcPr>
-            <w:tcW w:w="1275" w:type="dxa"/>
-          </w:tcPr>
-          <w:p>
-            <w:pPr>
-              <w:widowControl w:val="0"/>
-              <w:contextualSpacing w:val="0"/>
+            <w:r>
               <w:rPr>
                 <w:rFonts w:ascii="Calibri" w:eastAsia="Calibri" w:hAnsi="Calibri" w:cs="Calibri"/>
                 <w:sz w:val="22"/>
                 <w:szCs w:val="22"/>
               </w:rPr>
-            </w:pPr>
-          </w:p>
-        </w:tc>
-        <w:tc>
-          <w:tcPr>
-            <w:tcW w:w="2100" w:type="dxa"/>
+              <w:t xml:space="preserve">Technical requirement revisit </w:t>
+            </w:r>
+          </w:p>
+        </w:tc>
+      </w:tr>
+      <w:tr>
+        <w:tc>
+          <w:tcPr>
+            <w:tcW w:w="1470" w:type="dxa"/>
           </w:tcPr>
           <w:p>
             <w:pPr>
@@ -797,7 +753,7 @@
         </w:tc>
         <w:tc>
           <w:tcPr>
-            <w:tcW w:w="4785" w:type="dxa"/>
+            <w:tcW w:w="1275" w:type="dxa"/>
           </w:tcPr>
           <w:p>
             <w:pPr>
@@ -811,11 +767,9 @@
             </w:pPr>
           </w:p>
         </w:tc>
-      </w:tr>
-      <w:tr>
-        <w:tc>
-          <w:tcPr>
-            <w:tcW w:w="1470" w:type="dxa"/>
+        <w:tc>
+          <w:tcPr>
+            <w:tcW w:w="2100" w:type="dxa"/>
           </w:tcPr>
           <w:p>
             <w:pPr>
@@ -831,7 +785,7 @@
         </w:tc>
         <w:tc>
           <w:tcPr>
-            <w:tcW w:w="1275" w:type="dxa"/>
+            <w:tcW w:w="4785" w:type="dxa"/>
           </w:tcPr>
           <w:p>
             <w:pPr>
@@ -843,8 +797,108 @@
                 <w:szCs w:val="22"/>
               </w:rPr>
             </w:pPr>
-            <w:bookmarkStart w:id="8" w:name="_2s8eyo1" w:colFirst="0" w:colLast="0"/>
-            <w:bookmarkEnd w:id="8"/>
+          </w:p>
+        </w:tc>
+      </w:tr>
+      <w:tr>
+        <w:tc>
+          <w:tcPr>
+            <w:tcW w:w="1470" w:type="dxa"/>
+          </w:tcPr>
+          <w:p>
+            <w:pPr>
+              <w:widowControl w:val="0"/>
+              <w:contextualSpacing w:val="0"/>
+              <w:rPr>
+                <w:rFonts w:ascii="Calibri" w:eastAsia="Calibri" w:hAnsi="Calibri" w:cs="Calibri"/>
+                <w:sz w:val="22"/>
+                <w:szCs w:val="22"/>
+              </w:rPr>
+            </w:pPr>
+          </w:p>
+        </w:tc>
+        <w:tc>
+          <w:tcPr>
+            <w:tcW w:w="1275" w:type="dxa"/>
+          </w:tcPr>
+          <w:p>
+            <w:pPr>
+              <w:widowControl w:val="0"/>
+              <w:contextualSpacing w:val="0"/>
+              <w:rPr>
+                <w:rFonts w:ascii="Calibri" w:eastAsia="Calibri" w:hAnsi="Calibri" w:cs="Calibri"/>
+                <w:sz w:val="22"/>
+                <w:szCs w:val="22"/>
+              </w:rPr>
+            </w:pPr>
+          </w:p>
+        </w:tc>
+        <w:tc>
+          <w:tcPr>
+            <w:tcW w:w="2100" w:type="dxa"/>
+          </w:tcPr>
+          <w:p>
+            <w:pPr>
+              <w:widowControl w:val="0"/>
+              <w:contextualSpacing w:val="0"/>
+              <w:rPr>
+                <w:rFonts w:ascii="Calibri" w:eastAsia="Calibri" w:hAnsi="Calibri" w:cs="Calibri"/>
+                <w:sz w:val="22"/>
+                <w:szCs w:val="22"/>
+              </w:rPr>
+            </w:pPr>
+          </w:p>
+        </w:tc>
+        <w:tc>
+          <w:tcPr>
+            <w:tcW w:w="4785" w:type="dxa"/>
+          </w:tcPr>
+          <w:p>
+            <w:pPr>
+              <w:widowControl w:val="0"/>
+              <w:contextualSpacing w:val="0"/>
+              <w:rPr>
+                <w:rFonts w:ascii="Calibri" w:eastAsia="Calibri" w:hAnsi="Calibri" w:cs="Calibri"/>
+                <w:sz w:val="22"/>
+                <w:szCs w:val="22"/>
+              </w:rPr>
+            </w:pPr>
+          </w:p>
+        </w:tc>
+      </w:tr>
+      <w:tr>
+        <w:tc>
+          <w:tcPr>
+            <w:tcW w:w="1470" w:type="dxa"/>
+          </w:tcPr>
+          <w:p>
+            <w:pPr>
+              <w:widowControl w:val="0"/>
+              <w:contextualSpacing w:val="0"/>
+              <w:rPr>
+                <w:rFonts w:ascii="Calibri" w:eastAsia="Calibri" w:hAnsi="Calibri" w:cs="Calibri"/>
+                <w:sz w:val="22"/>
+                <w:szCs w:val="22"/>
+              </w:rPr>
+            </w:pPr>
+          </w:p>
+        </w:tc>
+        <w:tc>
+          <w:tcPr>
+            <w:tcW w:w="1275" w:type="dxa"/>
+          </w:tcPr>
+          <w:p>
+            <w:pPr>
+              <w:widowControl w:val="0"/>
+              <w:contextualSpacing w:val="0"/>
+              <w:rPr>
+                <w:rFonts w:ascii="Calibri" w:eastAsia="Calibri" w:hAnsi="Calibri" w:cs="Calibri"/>
+                <w:sz w:val="22"/>
+                <w:szCs w:val="22"/>
+              </w:rPr>
+            </w:pPr>
+            <w:bookmarkStart w:id="9" w:name="_2s8eyo1" w:colFirst="0" w:colLast="0"/>
+            <w:bookmarkEnd w:id="9"/>
           </w:p>
         </w:tc>
         <w:tc>
@@ -888,8 +942,8 @@
         <w:spacing w:before="480" w:after="180" w:line="240" w:lineRule="auto"/>
         <w:contextualSpacing w:val="0"/>
       </w:pPr>
-      <w:bookmarkStart w:id="9" w:name="_dksuaje1rr9b" w:colFirst="0" w:colLast="0"/>
-      <w:bookmarkEnd w:id="9"/>
+      <w:bookmarkStart w:id="10" w:name="_dksuaje1rr9b" w:colFirst="0" w:colLast="0"/>
+      <w:bookmarkEnd w:id="10"/>
     </w:p>
     <w:p>
       <w:pPr>
@@ -898,8 +952,8 @@
         <w:spacing w:before="480" w:after="180" w:line="240" w:lineRule="auto"/>
         <w:contextualSpacing w:val="0"/>
       </w:pPr>
-      <w:bookmarkStart w:id="10" w:name="_mpqza6jxmg1n" w:colFirst="0" w:colLast="0"/>
-      <w:bookmarkEnd w:id="10"/>
+      <w:bookmarkStart w:id="11" w:name="_mpqza6jxmg1n" w:colFirst="0" w:colLast="0"/>
+      <w:bookmarkEnd w:id="11"/>
       <w:r>
         <w:t>Table of Contents</w:t>
       </w:r>
@@ -963,6 +1017,7 @@
           <w:docPartUnique/>
         </w:docPartObj>
       </w:sdtPr>
+      <w:sdtEndPr/>
       <w:sdtContent>
         <w:p>
           <w:pPr>
@@ -1206,8 +1261,8 @@
         <w:pStyle w:val="Heading1"/>
         <w:contextualSpacing w:val="0"/>
       </w:pPr>
-      <w:bookmarkStart w:id="11" w:name="_fulgh8sf1ocg" w:colFirst="0" w:colLast="0"/>
-      <w:bookmarkEnd w:id="11"/>
+      <w:bookmarkStart w:id="12" w:name="_fulgh8sf1ocg" w:colFirst="0" w:colLast="0"/>
+      <w:bookmarkEnd w:id="12"/>
       <w:r>
         <w:t>Purpose of the Technical Safety Concept</w:t>
       </w:r>
@@ -1307,8 +1362,8 @@
         <w:pStyle w:val="Heading1"/>
         <w:contextualSpacing w:val="0"/>
       </w:pPr>
-      <w:bookmarkStart w:id="12" w:name="_757cx6xm46zb" w:colFirst="0" w:colLast="0"/>
-      <w:bookmarkEnd w:id="12"/>
+      <w:bookmarkStart w:id="13" w:name="_757cx6xm46zb" w:colFirst="0" w:colLast="0"/>
+      <w:bookmarkEnd w:id="13"/>
       <w:r>
         <w:t>Inputs to the Technical Safety Concept</w:t>
       </w:r>
@@ -1318,16 +1373,13 @@
         <w:pStyle w:val="Heading2"/>
         <w:contextualSpacing w:val="0"/>
       </w:pPr>
-      <w:bookmarkStart w:id="13" w:name="_2f9rjqxbsp2" w:colFirst="0" w:colLast="0"/>
-      <w:bookmarkEnd w:id="13"/>
+      <w:bookmarkStart w:id="14" w:name="_2f9rjqxbsp2" w:colFirst="0" w:colLast="0"/>
+      <w:bookmarkEnd w:id="14"/>
       <w:r>
         <w:t>Functional Safety Requirements</w:t>
       </w:r>
     </w:p>
-    <w:p>
-      <w:bookmarkStart w:id="14" w:name="_GoBack"/>
-      <w:bookmarkEnd w:id="14"/>
-    </w:p>
+    <w:p/>
     <w:p/>
     <w:tbl>
       <w:tblPr>
@@ -5908,140 +5960,113 @@
               <w:spacing w:line="240" w:lineRule="auto"/>
               <w:rPr>
                 <w:rFonts w:ascii="ArialMT" w:hAnsi="ArialMT" w:cs="ArialMT"/>
-                <w:lang w:val="en-US"/>
-              </w:rPr>
-            </w:pPr>
-            <w:r>
-              <w:rPr>
-                <w:rFonts w:ascii="ArialMT" w:hAnsi="ArialMT" w:cs="ArialMT"/>
-                <w:lang w:val="en-US"/>
-              </w:rPr>
-              <w:t>As soon as the LDW function</w:t>
-            </w:r>
-          </w:p>
-          <w:p>
-            <w:pPr>
-              <w:pBdr>
-                <w:top w:val="none" w:sz="0" w:space="0" w:color="auto"/>
-                <w:left w:val="none" w:sz="0" w:space="0" w:color="auto"/>
-                <w:bottom w:val="none" w:sz="0" w:space="0" w:color="auto"/>
-                <w:right w:val="none" w:sz="0" w:space="0" w:color="auto"/>
-                <w:between w:val="none" w:sz="0" w:space="0" w:color="auto"/>
-              </w:pBdr>
-              <w:autoSpaceDE w:val="0"/>
-              <w:autoSpaceDN w:val="0"/>
-              <w:adjustRightInd w:val="0"/>
-              <w:spacing w:line="240" w:lineRule="auto"/>
-              <w:rPr>
-                <w:rFonts w:ascii="ArialMT" w:hAnsi="ArialMT" w:cs="ArialMT"/>
-                <w:lang w:val="en-US"/>
-              </w:rPr>
-            </w:pPr>
-            <w:r>
-              <w:rPr>
-                <w:rFonts w:ascii="ArialMT" w:hAnsi="ArialMT" w:cs="ArialMT"/>
-                <w:lang w:val="en-US"/>
-              </w:rPr>
-              <w:t>deactivates the LDW feature,</w:t>
-            </w:r>
-          </w:p>
-          <w:p>
-            <w:pPr>
-              <w:pBdr>
-                <w:top w:val="none" w:sz="0" w:space="0" w:color="auto"/>
-                <w:left w:val="none" w:sz="0" w:space="0" w:color="auto"/>
-                <w:bottom w:val="none" w:sz="0" w:space="0" w:color="auto"/>
-                <w:right w:val="none" w:sz="0" w:space="0" w:color="auto"/>
-                <w:between w:val="none" w:sz="0" w:space="0" w:color="auto"/>
-              </w:pBdr>
-              <w:autoSpaceDE w:val="0"/>
-              <w:autoSpaceDN w:val="0"/>
-              <w:adjustRightInd w:val="0"/>
-              <w:spacing w:line="240" w:lineRule="auto"/>
-              <w:rPr>
-                <w:rFonts w:ascii="ArialMT" w:hAnsi="ArialMT" w:cs="ArialMT"/>
-                <w:lang w:val="en-US"/>
-              </w:rPr>
-            </w:pPr>
-            <w:r>
-              <w:rPr>
-                <w:rFonts w:ascii="ArialMT" w:hAnsi="ArialMT" w:cs="ArialMT"/>
-                <w:lang w:val="en-US"/>
-              </w:rPr>
-              <w:t>the LDW Safety software block</w:t>
-            </w:r>
-          </w:p>
-          <w:p>
-            <w:pPr>
-              <w:pBdr>
-                <w:top w:val="none" w:sz="0" w:space="0" w:color="auto"/>
-                <w:left w:val="none" w:sz="0" w:space="0" w:color="auto"/>
-                <w:bottom w:val="none" w:sz="0" w:space="0" w:color="auto"/>
-                <w:right w:val="none" w:sz="0" w:space="0" w:color="auto"/>
-                <w:between w:val="none" w:sz="0" w:space="0" w:color="auto"/>
-              </w:pBdr>
-              <w:autoSpaceDE w:val="0"/>
-              <w:autoSpaceDN w:val="0"/>
-              <w:adjustRightInd w:val="0"/>
-              <w:spacing w:line="240" w:lineRule="auto"/>
-              <w:rPr>
-                <w:rFonts w:ascii="ArialMT" w:hAnsi="ArialMT" w:cs="ArialMT"/>
-                <w:lang w:val="en-US"/>
-              </w:rPr>
-            </w:pPr>
-            <w:r>
-              <w:rPr>
-                <w:rFonts w:ascii="ArialMT" w:hAnsi="ArialMT" w:cs="ArialMT"/>
-                <w:lang w:val="en-US"/>
-              </w:rPr>
-              <w:t>shall send a signal to the car</w:t>
-            </w:r>
-          </w:p>
-          <w:p>
-            <w:pPr>
-              <w:pBdr>
-                <w:top w:val="none" w:sz="0" w:space="0" w:color="auto"/>
-                <w:left w:val="none" w:sz="0" w:space="0" w:color="auto"/>
-                <w:bottom w:val="none" w:sz="0" w:space="0" w:color="auto"/>
-                <w:right w:val="none" w:sz="0" w:space="0" w:color="auto"/>
-                <w:between w:val="none" w:sz="0" w:space="0" w:color="auto"/>
-              </w:pBdr>
-              <w:autoSpaceDE w:val="0"/>
-              <w:autoSpaceDN w:val="0"/>
-              <w:adjustRightInd w:val="0"/>
-              <w:spacing w:line="240" w:lineRule="auto"/>
-              <w:rPr>
-                <w:rFonts w:ascii="ArialMT" w:hAnsi="ArialMT" w:cs="ArialMT"/>
-                <w:lang w:val="en-US"/>
-              </w:rPr>
-            </w:pPr>
-            <w:r>
-              <w:rPr>
-                <w:rFonts w:ascii="ArialMT" w:hAnsi="ArialMT" w:cs="ArialMT"/>
-                <w:lang w:val="en-US"/>
-              </w:rPr>
-              <w:t>display ECU to turn on a</w:t>
-            </w:r>
-          </w:p>
-          <w:p>
-            <w:pPr>
-              <w:widowControl w:val="0"/>
-            </w:pPr>
-            <w:proofErr w:type="gramStart"/>
-            <w:r>
-              <w:rPr>
-                <w:rFonts w:ascii="ArialMT" w:hAnsi="ArialMT" w:cs="ArialMT"/>
-                <w:lang w:val="en-US"/>
-              </w:rPr>
-              <w:t>warning</w:t>
-            </w:r>
-            <w:proofErr w:type="gramEnd"/>
-            <w:r>
-              <w:rPr>
-                <w:rFonts w:ascii="ArialMT" w:hAnsi="ArialMT" w:cs="ArialMT"/>
-                <w:lang w:val="en-US"/>
-              </w:rPr>
-              <w:t xml:space="preserve"> light.</w:t>
+                <w:sz w:val="24"/>
+                <w:szCs w:val="24"/>
+                <w:lang w:val="en-US"/>
+              </w:rPr>
+            </w:pPr>
+            <w:r>
+              <w:rPr>
+                <w:rFonts w:ascii="ArialMT" w:hAnsi="ArialMT" w:cs="ArialMT"/>
+                <w:sz w:val="24"/>
+                <w:szCs w:val="24"/>
+                <w:lang w:val="en-US"/>
+              </w:rPr>
+              <w:t>The validity and integrity</w:t>
+            </w:r>
+          </w:p>
+          <w:p>
+            <w:pPr>
+              <w:pBdr>
+                <w:top w:val="none" w:sz="0" w:space="0" w:color="auto"/>
+                <w:left w:val="none" w:sz="0" w:space="0" w:color="auto"/>
+                <w:bottom w:val="none" w:sz="0" w:space="0" w:color="auto"/>
+                <w:right w:val="none" w:sz="0" w:space="0" w:color="auto"/>
+                <w:between w:val="none" w:sz="0" w:space="0" w:color="auto"/>
+              </w:pBdr>
+              <w:autoSpaceDE w:val="0"/>
+              <w:autoSpaceDN w:val="0"/>
+              <w:adjustRightInd w:val="0"/>
+              <w:spacing w:line="240" w:lineRule="auto"/>
+              <w:rPr>
+                <w:rFonts w:ascii="ArialMT" w:hAnsi="ArialMT" w:cs="ArialMT"/>
+                <w:sz w:val="24"/>
+                <w:szCs w:val="24"/>
+                <w:lang w:val="en-US"/>
+              </w:rPr>
+            </w:pPr>
+            <w:r>
+              <w:rPr>
+                <w:rFonts w:ascii="ArialMT" w:hAnsi="ArialMT" w:cs="ArialMT"/>
+                <w:sz w:val="24"/>
+                <w:szCs w:val="24"/>
+                <w:lang w:val="en-US"/>
+              </w:rPr>
+              <w:t>of the data transmission</w:t>
+            </w:r>
+          </w:p>
+          <w:p>
+            <w:pPr>
+              <w:pBdr>
+                <w:top w:val="none" w:sz="0" w:space="0" w:color="auto"/>
+                <w:left w:val="none" w:sz="0" w:space="0" w:color="auto"/>
+                <w:bottom w:val="none" w:sz="0" w:space="0" w:color="auto"/>
+                <w:right w:val="none" w:sz="0" w:space="0" w:color="auto"/>
+                <w:between w:val="none" w:sz="0" w:space="0" w:color="auto"/>
+              </w:pBdr>
+              <w:autoSpaceDE w:val="0"/>
+              <w:autoSpaceDN w:val="0"/>
+              <w:adjustRightInd w:val="0"/>
+              <w:spacing w:line="240" w:lineRule="auto"/>
+              <w:rPr>
+                <w:rFonts w:ascii="ArialMT" w:hAnsi="ArialMT" w:cs="ArialMT"/>
+                <w:sz w:val="24"/>
+                <w:szCs w:val="24"/>
+                <w:lang w:val="en-US"/>
+              </w:rPr>
+            </w:pPr>
+            <w:r>
+              <w:rPr>
+                <w:rFonts w:ascii="ArialMT" w:hAnsi="ArialMT" w:cs="ArialMT"/>
+                <w:sz w:val="24"/>
+                <w:szCs w:val="24"/>
+                <w:lang w:val="en-US"/>
+              </w:rPr>
+              <w:t>for</w:t>
+            </w:r>
+          </w:p>
+          <w:p>
+            <w:pPr>
+              <w:widowControl w:val="0"/>
+            </w:pPr>
+            <w:r>
+              <w:rPr>
+                <w:rFonts w:ascii="ArialMT" w:hAnsi="ArialMT" w:cs="ArialMT"/>
+                <w:sz w:val="24"/>
+                <w:szCs w:val="24"/>
+                <w:lang w:val="en-US"/>
+              </w:rPr>
+              <w:t>‘</w:t>
+            </w:r>
+            <w:proofErr w:type="spellStart"/>
+            <w:r>
+              <w:rPr>
+                <w:rFonts w:ascii="ArialMT" w:hAnsi="ArialMT" w:cs="ArialMT"/>
+                <w:sz w:val="24"/>
+                <w:szCs w:val="24"/>
+                <w:lang w:val="en-US"/>
+              </w:rPr>
+              <w:t>LDW_Torque_Request</w:t>
+            </w:r>
+            <w:proofErr w:type="spellEnd"/>
+            <w:r>
+              <w:rPr>
+                <w:rFonts w:ascii="ArialMT" w:hAnsi="ArialMT" w:cs="ArialMT"/>
+                <w:sz w:val="24"/>
+                <w:szCs w:val="24"/>
+                <w:lang w:val="en-US"/>
+              </w:rPr>
+              <w:t>’ signal shall be ensured.</w:t>
             </w:r>
           </w:p>
         </w:tc>
@@ -6308,7 +6333,6 @@
               <w:spacing w:line="240" w:lineRule="auto"/>
             </w:pPr>
             <w:r>
-              <w:lastRenderedPageBreak/>
               <w:t>05</w:t>
             </w:r>
           </w:p>
@@ -6346,7 +6370,6 @@
                 <w:rFonts w:ascii="ArialMT" w:hAnsi="ArialMT" w:cs="ArialMT"/>
                 <w:lang w:val="en-US"/>
               </w:rPr>
-              <w:lastRenderedPageBreak/>
               <w:t>Memory test shall be</w:t>
             </w:r>
           </w:p>
@@ -6741,7 +6764,6 @@
                 <w:rFonts w:ascii="ArialMT" w:hAnsi="ArialMT" w:cs="ArialMT"/>
                 <w:lang w:val="en-US"/>
               </w:rPr>
-              <w:lastRenderedPageBreak/>
               <w:t>zero</w:t>
             </w:r>
             <w:proofErr w:type="gramEnd"/>
@@ -8258,25 +8280,25 @@
               <w:spacing w:line="240" w:lineRule="auto"/>
             </w:pPr>
             <w:r>
+              <w:t>Safety</w:t>
+            </w:r>
+          </w:p>
+          <w:p>
+            <w:pPr>
+              <w:widowControl w:val="0"/>
+              <w:spacing w:line="240" w:lineRule="auto"/>
+            </w:pPr>
+            <w:r>
+              <w:t>Requirement</w:t>
+            </w:r>
+          </w:p>
+          <w:p>
+            <w:pPr>
+              <w:widowControl w:val="0"/>
+              <w:spacing w:line="240" w:lineRule="auto"/>
+            </w:pPr>
+            <w:r>
               <w:lastRenderedPageBreak/>
-              <w:t>Safety</w:t>
-            </w:r>
-          </w:p>
-          <w:p>
-            <w:pPr>
-              <w:widowControl w:val="0"/>
-              <w:spacing w:line="240" w:lineRule="auto"/>
-            </w:pPr>
-            <w:r>
-              <w:t>Requirement</w:t>
-            </w:r>
-          </w:p>
-          <w:p>
-            <w:pPr>
-              <w:widowControl w:val="0"/>
-              <w:spacing w:line="240" w:lineRule="auto"/>
-            </w:pPr>
-            <w:r>
               <w:t>03</w:t>
             </w:r>
           </w:p>
@@ -8341,59 +8363,59 @@
                 <w:rFonts w:ascii="ArialMT" w:hAnsi="ArialMT" w:cs="ArialMT"/>
                 <w:lang w:val="en-US"/>
               </w:rPr>
+              <w:t>the LDW function, it shall</w:t>
+            </w:r>
+          </w:p>
+          <w:p>
+            <w:pPr>
+              <w:pBdr>
+                <w:top w:val="none" w:sz="0" w:space="0" w:color="auto"/>
+                <w:left w:val="none" w:sz="0" w:space="0" w:color="auto"/>
+                <w:bottom w:val="none" w:sz="0" w:space="0" w:color="auto"/>
+                <w:right w:val="none" w:sz="0" w:space="0" w:color="auto"/>
+                <w:between w:val="none" w:sz="0" w:space="0" w:color="auto"/>
+              </w:pBdr>
+              <w:autoSpaceDE w:val="0"/>
+              <w:autoSpaceDN w:val="0"/>
+              <w:adjustRightInd w:val="0"/>
+              <w:spacing w:line="240" w:lineRule="auto"/>
+              <w:rPr>
+                <w:rFonts w:ascii="ArialMT" w:hAnsi="ArialMT" w:cs="ArialMT"/>
+                <w:lang w:val="en-US"/>
+              </w:rPr>
+            </w:pPr>
+            <w:r>
+              <w:rPr>
+                <w:rFonts w:ascii="ArialMT" w:hAnsi="ArialMT" w:cs="ArialMT"/>
+                <w:lang w:val="en-US"/>
+              </w:rPr>
+              <w:t>deactivate the LDW feature and</w:t>
+            </w:r>
+          </w:p>
+          <w:p>
+            <w:pPr>
+              <w:pBdr>
+                <w:top w:val="none" w:sz="0" w:space="0" w:color="auto"/>
+                <w:left w:val="none" w:sz="0" w:space="0" w:color="auto"/>
+                <w:bottom w:val="none" w:sz="0" w:space="0" w:color="auto"/>
+                <w:right w:val="none" w:sz="0" w:space="0" w:color="auto"/>
+                <w:between w:val="none" w:sz="0" w:space="0" w:color="auto"/>
+              </w:pBdr>
+              <w:autoSpaceDE w:val="0"/>
+              <w:autoSpaceDN w:val="0"/>
+              <w:adjustRightInd w:val="0"/>
+              <w:spacing w:line="240" w:lineRule="auto"/>
+              <w:rPr>
+                <w:rFonts w:ascii="ArialMT" w:hAnsi="ArialMT" w:cs="ArialMT"/>
+                <w:lang w:val="en-US"/>
+              </w:rPr>
+            </w:pPr>
+            <w:r>
+              <w:rPr>
+                <w:rFonts w:ascii="ArialMT" w:hAnsi="ArialMT" w:cs="ArialMT"/>
+                <w:lang w:val="en-US"/>
+              </w:rPr>
               <w:lastRenderedPageBreak/>
-              <w:t>the LDW function, it shall</w:t>
-            </w:r>
-          </w:p>
-          <w:p>
-            <w:pPr>
-              <w:pBdr>
-                <w:top w:val="none" w:sz="0" w:space="0" w:color="auto"/>
-                <w:left w:val="none" w:sz="0" w:space="0" w:color="auto"/>
-                <w:bottom w:val="none" w:sz="0" w:space="0" w:color="auto"/>
-                <w:right w:val="none" w:sz="0" w:space="0" w:color="auto"/>
-                <w:between w:val="none" w:sz="0" w:space="0" w:color="auto"/>
-              </w:pBdr>
-              <w:autoSpaceDE w:val="0"/>
-              <w:autoSpaceDN w:val="0"/>
-              <w:adjustRightInd w:val="0"/>
-              <w:spacing w:line="240" w:lineRule="auto"/>
-              <w:rPr>
-                <w:rFonts w:ascii="ArialMT" w:hAnsi="ArialMT" w:cs="ArialMT"/>
-                <w:lang w:val="en-US"/>
-              </w:rPr>
-            </w:pPr>
-            <w:r>
-              <w:rPr>
-                <w:rFonts w:ascii="ArialMT" w:hAnsi="ArialMT" w:cs="ArialMT"/>
-                <w:lang w:val="en-US"/>
-              </w:rPr>
-              <w:t>deactivate the LDW feature and</w:t>
-            </w:r>
-          </w:p>
-          <w:p>
-            <w:pPr>
-              <w:pBdr>
-                <w:top w:val="none" w:sz="0" w:space="0" w:color="auto"/>
-                <w:left w:val="none" w:sz="0" w:space="0" w:color="auto"/>
-                <w:bottom w:val="none" w:sz="0" w:space="0" w:color="auto"/>
-                <w:right w:val="none" w:sz="0" w:space="0" w:color="auto"/>
-                <w:between w:val="none" w:sz="0" w:space="0" w:color="auto"/>
-              </w:pBdr>
-              <w:autoSpaceDE w:val="0"/>
-              <w:autoSpaceDN w:val="0"/>
-              <w:adjustRightInd w:val="0"/>
-              <w:spacing w:line="240" w:lineRule="auto"/>
-              <w:rPr>
-                <w:rFonts w:ascii="ArialMT" w:hAnsi="ArialMT" w:cs="ArialMT"/>
-                <w:lang w:val="en-US"/>
-              </w:rPr>
-            </w:pPr>
-            <w:r>
-              <w:rPr>
-                <w:rFonts w:ascii="ArialMT" w:hAnsi="ArialMT" w:cs="ArialMT"/>
-                <w:lang w:val="en-US"/>
-              </w:rPr>
               <w:t>the '</w:t>
             </w:r>
             <w:proofErr w:type="spellStart"/>
@@ -8576,59 +8598,59 @@
                 <w:rFonts w:ascii="ArialMT" w:hAnsi="ArialMT" w:cs="ArialMT"/>
                 <w:lang w:val="en-US"/>
               </w:rPr>
+              <w:t>Torque</w:t>
+            </w:r>
+          </w:p>
+          <w:p>
+            <w:pPr>
+              <w:pBdr>
+                <w:top w:val="none" w:sz="0" w:space="0" w:color="auto"/>
+                <w:left w:val="none" w:sz="0" w:space="0" w:color="auto"/>
+                <w:bottom w:val="none" w:sz="0" w:space="0" w:color="auto"/>
+                <w:right w:val="none" w:sz="0" w:space="0" w:color="auto"/>
+                <w:between w:val="none" w:sz="0" w:space="0" w:color="auto"/>
+              </w:pBdr>
+              <w:autoSpaceDE w:val="0"/>
+              <w:autoSpaceDN w:val="0"/>
+              <w:adjustRightInd w:val="0"/>
+              <w:spacing w:line="240" w:lineRule="auto"/>
+              <w:rPr>
+                <w:rFonts w:ascii="ArialMT" w:hAnsi="ArialMT" w:cs="ArialMT"/>
+                <w:lang w:val="en-US"/>
+              </w:rPr>
+            </w:pPr>
+            <w:r>
+              <w:rPr>
+                <w:rFonts w:ascii="ArialMT" w:hAnsi="ArialMT" w:cs="ArialMT"/>
+                <w:lang w:val="en-US"/>
+              </w:rPr>
+              <w:t>Request</w:t>
+            </w:r>
+          </w:p>
+          <w:p>
+            <w:pPr>
+              <w:pBdr>
+                <w:top w:val="none" w:sz="0" w:space="0" w:color="auto"/>
+                <w:left w:val="none" w:sz="0" w:space="0" w:color="auto"/>
+                <w:bottom w:val="none" w:sz="0" w:space="0" w:color="auto"/>
+                <w:right w:val="none" w:sz="0" w:space="0" w:color="auto"/>
+                <w:between w:val="none" w:sz="0" w:space="0" w:color="auto"/>
+              </w:pBdr>
+              <w:autoSpaceDE w:val="0"/>
+              <w:autoSpaceDN w:val="0"/>
+              <w:adjustRightInd w:val="0"/>
+              <w:spacing w:line="240" w:lineRule="auto"/>
+              <w:rPr>
+                <w:rFonts w:ascii="ArialMT" w:hAnsi="ArialMT" w:cs="ArialMT"/>
+                <w:lang w:val="en-US"/>
+              </w:rPr>
+            </w:pPr>
+            <w:r>
+              <w:rPr>
+                <w:rFonts w:ascii="ArialMT" w:hAnsi="ArialMT" w:cs="ArialMT"/>
+                <w:lang w:val="en-US"/>
+              </w:rPr>
               <w:lastRenderedPageBreak/>
-              <w:t>Torque</w:t>
-            </w:r>
-          </w:p>
-          <w:p>
-            <w:pPr>
-              <w:pBdr>
-                <w:top w:val="none" w:sz="0" w:space="0" w:color="auto"/>
-                <w:left w:val="none" w:sz="0" w:space="0" w:color="auto"/>
-                <w:bottom w:val="none" w:sz="0" w:space="0" w:color="auto"/>
-                <w:right w:val="none" w:sz="0" w:space="0" w:color="auto"/>
-                <w:between w:val="none" w:sz="0" w:space="0" w:color="auto"/>
-              </w:pBdr>
-              <w:autoSpaceDE w:val="0"/>
-              <w:autoSpaceDN w:val="0"/>
-              <w:adjustRightInd w:val="0"/>
-              <w:spacing w:line="240" w:lineRule="auto"/>
-              <w:rPr>
-                <w:rFonts w:ascii="ArialMT" w:hAnsi="ArialMT" w:cs="ArialMT"/>
-                <w:lang w:val="en-US"/>
-              </w:rPr>
-            </w:pPr>
-            <w:r>
-              <w:rPr>
-                <w:rFonts w:ascii="ArialMT" w:hAnsi="ArialMT" w:cs="ArialMT"/>
-                <w:lang w:val="en-US"/>
-              </w:rPr>
-              <w:t>Request</w:t>
-            </w:r>
-          </w:p>
-          <w:p>
-            <w:pPr>
-              <w:pBdr>
-                <w:top w:val="none" w:sz="0" w:space="0" w:color="auto"/>
-                <w:left w:val="none" w:sz="0" w:space="0" w:color="auto"/>
-                <w:bottom w:val="none" w:sz="0" w:space="0" w:color="auto"/>
-                <w:right w:val="none" w:sz="0" w:space="0" w:color="auto"/>
-                <w:between w:val="none" w:sz="0" w:space="0" w:color="auto"/>
-              </w:pBdr>
-              <w:autoSpaceDE w:val="0"/>
-              <w:autoSpaceDN w:val="0"/>
-              <w:adjustRightInd w:val="0"/>
-              <w:spacing w:line="240" w:lineRule="auto"/>
-              <w:rPr>
-                <w:rFonts w:ascii="ArialMT" w:hAnsi="ArialMT" w:cs="ArialMT"/>
-                <w:lang w:val="en-US"/>
-              </w:rPr>
-            </w:pPr>
-            <w:r>
-              <w:rPr>
-                <w:rFonts w:ascii="ArialMT" w:hAnsi="ArialMT" w:cs="ArialMT"/>
-                <w:lang w:val="en-US"/>
-              </w:rPr>
               <w:t>Frequency</w:t>
             </w:r>
           </w:p>
@@ -8782,105 +8804,140 @@
               <w:spacing w:line="240" w:lineRule="auto"/>
               <w:rPr>
                 <w:rFonts w:ascii="ArialMT" w:hAnsi="ArialMT" w:cs="ArialMT"/>
-                <w:lang w:val="en-US"/>
-              </w:rPr>
-            </w:pPr>
-            <w:r>
-              <w:rPr>
-                <w:rFonts w:ascii="ArialMT" w:hAnsi="ArialMT" w:cs="ArialMT"/>
-                <w:lang w:val="en-US"/>
-              </w:rPr>
-              <w:t>As soon as the LDW function</w:t>
-            </w:r>
-          </w:p>
-          <w:p>
-            <w:pPr>
-              <w:pBdr>
-                <w:top w:val="none" w:sz="0" w:space="0" w:color="auto"/>
-                <w:left w:val="none" w:sz="0" w:space="0" w:color="auto"/>
-                <w:bottom w:val="none" w:sz="0" w:space="0" w:color="auto"/>
-                <w:right w:val="none" w:sz="0" w:space="0" w:color="auto"/>
-                <w:between w:val="none" w:sz="0" w:space="0" w:color="auto"/>
-              </w:pBdr>
-              <w:autoSpaceDE w:val="0"/>
-              <w:autoSpaceDN w:val="0"/>
-              <w:adjustRightInd w:val="0"/>
-              <w:spacing w:line="240" w:lineRule="auto"/>
-              <w:rPr>
-                <w:rFonts w:ascii="ArialMT" w:hAnsi="ArialMT" w:cs="ArialMT"/>
-                <w:lang w:val="en-US"/>
-              </w:rPr>
-            </w:pPr>
-            <w:r>
-              <w:rPr>
-                <w:rFonts w:ascii="ArialMT" w:hAnsi="ArialMT" w:cs="ArialMT"/>
-                <w:lang w:val="en-US"/>
-              </w:rPr>
-              <w:t>deactivates the LDW feature, the</w:t>
-            </w:r>
-          </w:p>
-          <w:p>
-            <w:pPr>
-              <w:pBdr>
-                <w:top w:val="none" w:sz="0" w:space="0" w:color="auto"/>
-                <w:left w:val="none" w:sz="0" w:space="0" w:color="auto"/>
-                <w:bottom w:val="none" w:sz="0" w:space="0" w:color="auto"/>
-                <w:right w:val="none" w:sz="0" w:space="0" w:color="auto"/>
-                <w:between w:val="none" w:sz="0" w:space="0" w:color="auto"/>
-              </w:pBdr>
-              <w:autoSpaceDE w:val="0"/>
-              <w:autoSpaceDN w:val="0"/>
-              <w:adjustRightInd w:val="0"/>
-              <w:spacing w:line="240" w:lineRule="auto"/>
-              <w:rPr>
-                <w:rFonts w:ascii="ArialMT" w:hAnsi="ArialMT" w:cs="ArialMT"/>
-                <w:lang w:val="en-US"/>
-              </w:rPr>
-            </w:pPr>
-            <w:r>
-              <w:rPr>
-                <w:rFonts w:ascii="ArialMT" w:hAnsi="ArialMT" w:cs="ArialMT"/>
-                <w:lang w:val="en-US"/>
-              </w:rPr>
-              <w:t>LDW Safety software block shall</w:t>
-            </w:r>
-          </w:p>
-          <w:p>
-            <w:pPr>
-              <w:pBdr>
-                <w:top w:val="none" w:sz="0" w:space="0" w:color="auto"/>
-                <w:left w:val="none" w:sz="0" w:space="0" w:color="auto"/>
-                <w:bottom w:val="none" w:sz="0" w:space="0" w:color="auto"/>
-                <w:right w:val="none" w:sz="0" w:space="0" w:color="auto"/>
-                <w:between w:val="none" w:sz="0" w:space="0" w:color="auto"/>
-              </w:pBdr>
-              <w:autoSpaceDE w:val="0"/>
-              <w:autoSpaceDN w:val="0"/>
-              <w:adjustRightInd w:val="0"/>
-              <w:spacing w:line="240" w:lineRule="auto"/>
-              <w:rPr>
-                <w:rFonts w:ascii="ArialMT" w:hAnsi="ArialMT" w:cs="ArialMT"/>
-                <w:lang w:val="en-US"/>
-              </w:rPr>
-            </w:pPr>
-            <w:r>
-              <w:rPr>
-                <w:rFonts w:ascii="ArialMT" w:hAnsi="ArialMT" w:cs="ArialMT"/>
-                <w:lang w:val="en-US"/>
-              </w:rPr>
-              <w:t>send a signal to the car display</w:t>
-            </w:r>
-          </w:p>
-          <w:p>
-            <w:pPr>
-              <w:widowControl w:val="0"/>
-            </w:pPr>
-            <w:r>
-              <w:rPr>
-                <w:rFonts w:ascii="ArialMT" w:hAnsi="ArialMT" w:cs="ArialMT"/>
-                <w:lang w:val="en-US"/>
-              </w:rPr>
-              <w:t>ECU to turn on a warning light.</w:t>
+                <w:sz w:val="24"/>
+                <w:szCs w:val="24"/>
+                <w:lang w:val="en-US"/>
+              </w:rPr>
+            </w:pPr>
+            <w:r>
+              <w:rPr>
+                <w:rFonts w:ascii="ArialMT" w:hAnsi="ArialMT" w:cs="ArialMT"/>
+                <w:sz w:val="24"/>
+                <w:szCs w:val="24"/>
+                <w:lang w:val="en-US"/>
+              </w:rPr>
+              <w:t>The validity and integrity of</w:t>
+            </w:r>
+          </w:p>
+          <w:p>
+            <w:pPr>
+              <w:pBdr>
+                <w:top w:val="none" w:sz="0" w:space="0" w:color="auto"/>
+                <w:left w:val="none" w:sz="0" w:space="0" w:color="auto"/>
+                <w:bottom w:val="none" w:sz="0" w:space="0" w:color="auto"/>
+                <w:right w:val="none" w:sz="0" w:space="0" w:color="auto"/>
+                <w:between w:val="none" w:sz="0" w:space="0" w:color="auto"/>
+              </w:pBdr>
+              <w:autoSpaceDE w:val="0"/>
+              <w:autoSpaceDN w:val="0"/>
+              <w:adjustRightInd w:val="0"/>
+              <w:spacing w:line="240" w:lineRule="auto"/>
+              <w:rPr>
+                <w:rFonts w:ascii="ArialMT" w:hAnsi="ArialMT" w:cs="ArialMT"/>
+                <w:sz w:val="24"/>
+                <w:szCs w:val="24"/>
+                <w:lang w:val="en-US"/>
+              </w:rPr>
+            </w:pPr>
+            <w:r>
+              <w:rPr>
+                <w:rFonts w:ascii="ArialMT" w:hAnsi="ArialMT" w:cs="ArialMT"/>
+                <w:sz w:val="24"/>
+                <w:szCs w:val="24"/>
+                <w:lang w:val="en-US"/>
+              </w:rPr>
+              <w:t>the data transmission for</w:t>
+            </w:r>
+          </w:p>
+          <w:p>
+            <w:pPr>
+              <w:pBdr>
+                <w:top w:val="none" w:sz="0" w:space="0" w:color="auto"/>
+                <w:left w:val="none" w:sz="0" w:space="0" w:color="auto"/>
+                <w:bottom w:val="none" w:sz="0" w:space="0" w:color="auto"/>
+                <w:right w:val="none" w:sz="0" w:space="0" w:color="auto"/>
+                <w:between w:val="none" w:sz="0" w:space="0" w:color="auto"/>
+              </w:pBdr>
+              <w:autoSpaceDE w:val="0"/>
+              <w:autoSpaceDN w:val="0"/>
+              <w:adjustRightInd w:val="0"/>
+              <w:spacing w:line="240" w:lineRule="auto"/>
+              <w:rPr>
+                <w:rFonts w:ascii="ArialMT" w:hAnsi="ArialMT" w:cs="ArialMT"/>
+                <w:sz w:val="24"/>
+                <w:szCs w:val="24"/>
+                <w:lang w:val="en-US"/>
+              </w:rPr>
+            </w:pPr>
+            <w:r>
+              <w:rPr>
+                <w:rFonts w:ascii="ArialMT" w:hAnsi="ArialMT" w:cs="ArialMT"/>
+                <w:sz w:val="24"/>
+                <w:szCs w:val="24"/>
+                <w:lang w:val="en-US"/>
+              </w:rPr>
+              <w:t>‘</w:t>
+            </w:r>
+            <w:proofErr w:type="spellStart"/>
+            <w:r>
+              <w:rPr>
+                <w:rFonts w:ascii="ArialMT" w:hAnsi="ArialMT" w:cs="ArialMT"/>
+                <w:sz w:val="24"/>
+                <w:szCs w:val="24"/>
+                <w:lang w:val="en-US"/>
+              </w:rPr>
+              <w:t>LDW</w:t>
+            </w:r>
+            <w:r>
+              <w:rPr>
+                <w:rFonts w:ascii="ArialMT" w:hAnsi="ArialMT" w:cs="ArialMT"/>
+                <w:sz w:val="24"/>
+                <w:szCs w:val="24"/>
+                <w:lang w:val="en-US"/>
+              </w:rPr>
+              <w:t>_Torque_</w:t>
+            </w:r>
+            <w:r>
+              <w:rPr>
+                <w:rFonts w:ascii="ArialMT" w:hAnsi="ArialMT" w:cs="ArialMT"/>
+                <w:lang w:val="en-US"/>
+              </w:rPr>
+              <w:t>Request</w:t>
+            </w:r>
+            <w:proofErr w:type="spellEnd"/>
+            <w:r>
+              <w:rPr>
+                <w:rFonts w:ascii="ArialMT" w:hAnsi="ArialMT" w:cs="ArialMT"/>
+                <w:sz w:val="24"/>
+                <w:szCs w:val="24"/>
+                <w:lang w:val="en-US"/>
+              </w:rPr>
+              <w:t>’</w:t>
+            </w:r>
+          </w:p>
+          <w:p>
+            <w:pPr>
+              <w:widowControl w:val="0"/>
+            </w:pPr>
+            <w:proofErr w:type="gramStart"/>
+            <w:r>
+              <w:rPr>
+                <w:rFonts w:ascii="ArialMT" w:hAnsi="ArialMT" w:cs="ArialMT"/>
+                <w:sz w:val="24"/>
+                <w:szCs w:val="24"/>
+                <w:lang w:val="en-US"/>
+              </w:rPr>
+              <w:t>signal</w:t>
+            </w:r>
+            <w:proofErr w:type="gramEnd"/>
+            <w:r>
+              <w:rPr>
+                <w:rFonts w:ascii="ArialMT" w:hAnsi="ArialMT" w:cs="ArialMT"/>
+                <w:sz w:val="24"/>
+                <w:szCs w:val="24"/>
+                <w:lang w:val="en-US"/>
+              </w:rPr>
+              <w:t xml:space="preserve"> shall be ensured.</w:t>
             </w:r>
           </w:p>
         </w:tc>
@@ -9848,6 +9905,7 @@
               <w:rPr>
                 <w:b/>
               </w:rPr>
+              <w:lastRenderedPageBreak/>
               <w:t>ID</w:t>
             </w:r>
           </w:p>
@@ -12227,8 +12285,11 @@
               <w:spacing w:line="240" w:lineRule="auto"/>
             </w:pPr>
             <w:r>
+              <w:t>Requireme</w:t>
+            </w:r>
+            <w:r>
               <w:lastRenderedPageBreak/>
-              <w:t>Requirement</w:t>
+              <w:t>nt</w:t>
             </w:r>
           </w:p>
           <w:p>
@@ -12359,21 +12420,21 @@
                 <w:szCs w:val="24"/>
                 <w:lang w:val="en-US"/>
               </w:rPr>
+              <w:t>EPS ECU to check for any</w:t>
+            </w:r>
+          </w:p>
+          <w:p>
+            <w:pPr>
+              <w:widowControl w:val="0"/>
+            </w:pPr>
+            <w:r>
+              <w:rPr>
+                <w:rFonts w:ascii="ArialMT" w:hAnsi="ArialMT" w:cs="ArialMT"/>
+                <w:sz w:val="24"/>
+                <w:szCs w:val="24"/>
+                <w:lang w:val="en-US"/>
+              </w:rPr>
               <w:lastRenderedPageBreak/>
-              <w:t>EPS ECU to check for any</w:t>
-            </w:r>
-          </w:p>
-          <w:p>
-            <w:pPr>
-              <w:widowControl w:val="0"/>
-            </w:pPr>
-            <w:r>
-              <w:rPr>
-                <w:rFonts w:ascii="ArialMT" w:hAnsi="ArialMT" w:cs="ArialMT"/>
-                <w:sz w:val="24"/>
-                <w:szCs w:val="24"/>
-                <w:lang w:val="en-US"/>
-              </w:rPr>
               <w:t>memory problems</w:t>
             </w:r>
           </w:p>
@@ -12552,22 +12613,22 @@
                 <w:szCs w:val="24"/>
                 <w:lang w:val="en-US"/>
               </w:rPr>
+              <w:t>Integrity</w:t>
+            </w:r>
+          </w:p>
+          <w:p>
+            <w:pPr>
+              <w:widowControl w:val="0"/>
+              <w:spacing w:line="240" w:lineRule="auto"/>
+            </w:pPr>
+            <w:r>
+              <w:rPr>
+                <w:rFonts w:ascii="ArialMT" w:hAnsi="ArialMT" w:cs="ArialMT"/>
+                <w:sz w:val="24"/>
+                <w:szCs w:val="24"/>
+                <w:lang w:val="en-US"/>
+              </w:rPr>
               <w:lastRenderedPageBreak/>
-              <w:t>Integrity</w:t>
-            </w:r>
-          </w:p>
-          <w:p>
-            <w:pPr>
-              <w:widowControl w:val="0"/>
-              <w:spacing w:line="240" w:lineRule="auto"/>
-            </w:pPr>
-            <w:r>
-              <w:rPr>
-                <w:rFonts w:ascii="ArialMT" w:hAnsi="ArialMT" w:cs="ArialMT"/>
-                <w:sz w:val="24"/>
-                <w:szCs w:val="24"/>
-                <w:lang w:val="en-US"/>
-              </w:rPr>
               <w:t>Check</w:t>
             </w:r>
           </w:p>
@@ -12670,37 +12731,37 @@
                 <w:szCs w:val="24"/>
                 <w:lang w:val="en-US"/>
               </w:rPr>
+              <w:t>Assistance</w:t>
+            </w:r>
+          </w:p>
+          <w:p>
+            <w:pPr>
+              <w:pBdr>
+                <w:top w:val="none" w:sz="0" w:space="0" w:color="auto"/>
+                <w:left w:val="none" w:sz="0" w:space="0" w:color="auto"/>
+                <w:bottom w:val="none" w:sz="0" w:space="0" w:color="auto"/>
+                <w:right w:val="none" w:sz="0" w:space="0" w:color="auto"/>
+                <w:between w:val="none" w:sz="0" w:space="0" w:color="auto"/>
+              </w:pBdr>
+              <w:autoSpaceDE w:val="0"/>
+              <w:autoSpaceDN w:val="0"/>
+              <w:adjustRightInd w:val="0"/>
+              <w:spacing w:line="240" w:lineRule="auto"/>
+              <w:rPr>
+                <w:rFonts w:ascii="ArialMT" w:hAnsi="ArialMT" w:cs="ArialMT"/>
+                <w:sz w:val="24"/>
+                <w:szCs w:val="24"/>
+                <w:lang w:val="en-US"/>
+              </w:rPr>
+            </w:pPr>
+            <w:r>
+              <w:rPr>
+                <w:rFonts w:ascii="ArialMT" w:hAnsi="ArialMT" w:cs="ArialMT"/>
+                <w:sz w:val="24"/>
+                <w:szCs w:val="24"/>
+                <w:lang w:val="en-US"/>
+              </w:rPr>
               <w:lastRenderedPageBreak/>
-              <w:t>Assistance</w:t>
-            </w:r>
-          </w:p>
-          <w:p>
-            <w:pPr>
-              <w:pBdr>
-                <w:top w:val="none" w:sz="0" w:space="0" w:color="auto"/>
-                <w:left w:val="none" w:sz="0" w:space="0" w:color="auto"/>
-                <w:bottom w:val="none" w:sz="0" w:space="0" w:color="auto"/>
-                <w:right w:val="none" w:sz="0" w:space="0" w:color="auto"/>
-                <w:between w:val="none" w:sz="0" w:space="0" w:color="auto"/>
-              </w:pBdr>
-              <w:autoSpaceDE w:val="0"/>
-              <w:autoSpaceDN w:val="0"/>
-              <w:adjustRightInd w:val="0"/>
-              <w:spacing w:line="240" w:lineRule="auto"/>
-              <w:rPr>
-                <w:rFonts w:ascii="ArialMT" w:hAnsi="ArialMT" w:cs="ArialMT"/>
-                <w:sz w:val="24"/>
-                <w:szCs w:val="24"/>
-                <w:lang w:val="en-US"/>
-              </w:rPr>
-            </w:pPr>
-            <w:r>
-              <w:rPr>
-                <w:rFonts w:ascii="ArialMT" w:hAnsi="ArialMT" w:cs="ArialMT"/>
-                <w:sz w:val="24"/>
-                <w:szCs w:val="24"/>
-                <w:lang w:val="en-US"/>
-              </w:rPr>
               <w:t>torque to</w:t>
             </w:r>
           </w:p>
@@ -13186,19 +13247,16 @@
               <w:spacing w:line="240" w:lineRule="auto"/>
             </w:pPr>
             <w:r>
-              <w:t>Requireme</w:t>
-            </w:r>
+              <w:t>Requirement</w:t>
+            </w:r>
+          </w:p>
+          <w:p>
+            <w:pPr>
+              <w:widowControl w:val="0"/>
+              <w:spacing w:line="240" w:lineRule="auto"/>
+            </w:pPr>
             <w:r>
               <w:lastRenderedPageBreak/>
-              <w:t>nt</w:t>
-            </w:r>
-          </w:p>
-          <w:p>
-            <w:pPr>
-              <w:widowControl w:val="0"/>
-              <w:spacing w:line="240" w:lineRule="auto"/>
-            </w:pPr>
-            <w:r>
               <w:t>01-01-01</w:t>
             </w:r>
           </w:p>
@@ -13331,33 +13389,33 @@
                 <w:rFonts w:ascii="ArialMT" w:hAnsi="ArialMT" w:cs="ArialMT"/>
                 <w:lang w:val="en-US"/>
               </w:rPr>
+              <w:t>the ‘Final electronically power</w:t>
+            </w:r>
+          </w:p>
+          <w:p>
+            <w:pPr>
+              <w:pBdr>
+                <w:top w:val="none" w:sz="0" w:space="0" w:color="auto"/>
+                <w:left w:val="none" w:sz="0" w:space="0" w:color="auto"/>
+                <w:bottom w:val="none" w:sz="0" w:space="0" w:color="auto"/>
+                <w:right w:val="none" w:sz="0" w:space="0" w:color="auto"/>
+                <w:between w:val="none" w:sz="0" w:space="0" w:color="auto"/>
+              </w:pBdr>
+              <w:autoSpaceDE w:val="0"/>
+              <w:autoSpaceDN w:val="0"/>
+              <w:adjustRightInd w:val="0"/>
+              <w:spacing w:line="240" w:lineRule="auto"/>
+              <w:rPr>
+                <w:rFonts w:ascii="ArialMT" w:hAnsi="ArialMT" w:cs="ArialMT"/>
+                <w:lang w:val="en-US"/>
+              </w:rPr>
+            </w:pPr>
+            <w:r>
+              <w:rPr>
+                <w:rFonts w:ascii="ArialMT" w:hAnsi="ArialMT" w:cs="ArialMT"/>
+                <w:lang w:val="en-US"/>
+              </w:rPr>
               <w:lastRenderedPageBreak/>
-              <w:t>the ‘Final electronically power</w:t>
-            </w:r>
-          </w:p>
-          <w:p>
-            <w:pPr>
-              <w:pBdr>
-                <w:top w:val="none" w:sz="0" w:space="0" w:color="auto"/>
-                <w:left w:val="none" w:sz="0" w:space="0" w:color="auto"/>
-                <w:bottom w:val="none" w:sz="0" w:space="0" w:color="auto"/>
-                <w:right w:val="none" w:sz="0" w:space="0" w:color="auto"/>
-                <w:between w:val="none" w:sz="0" w:space="0" w:color="auto"/>
-              </w:pBdr>
-              <w:autoSpaceDE w:val="0"/>
-              <w:autoSpaceDN w:val="0"/>
-              <w:adjustRightInd w:val="0"/>
-              <w:spacing w:line="240" w:lineRule="auto"/>
-              <w:rPr>
-                <w:rFonts w:ascii="ArialMT" w:hAnsi="ArialMT" w:cs="ArialMT"/>
-                <w:lang w:val="en-US"/>
-              </w:rPr>
-            </w:pPr>
-            <w:r>
-              <w:rPr>
-                <w:rFonts w:ascii="ArialMT" w:hAnsi="ArialMT" w:cs="ArialMT"/>
-                <w:lang w:val="en-US"/>
-              </w:rPr>
               <w:t>steering Torque‘ component is</w:t>
             </w:r>
           </w:p>
@@ -15787,7 +15845,6 @@
                 <w:rFonts w:ascii="ArialMT" w:hAnsi="ArialMT" w:cs="ArialMT"/>
                 <w:lang w:val="en-US"/>
               </w:rPr>
-              <w:lastRenderedPageBreak/>
               <w:t>ECU to turn on a warning light.</w:t>
             </w:r>
           </w:p>
@@ -15824,7 +15881,6 @@
               </w:rPr>
             </w:pPr>
             <w:r>
-              <w:lastRenderedPageBreak/>
               <w:t>X</w:t>
             </w:r>
           </w:p>

</xml_diff>